<commit_message>
detail show file register
</commit_message>
<xml_diff>
--- a/storage/templates/Piagam_Template.docx
+++ b/storage/templates/Piagam_Template.docx
@@ -106,7 +106,6 @@
                               </w:rPr>
                               <w:t>{</w:t>
                             </w:r>
-                            <w:proofErr w:type="spellStart"/>
                             <w:r>
                               <w:rPr>
                                 <w:sz w:val="32"/>
@@ -114,7 +113,6 @@
                               </w:rPr>
                               <w:t>qrcode</w:t>
                             </w:r>
-                            <w:proofErr w:type="spellEnd"/>
                             <w:r>
                               <w:rPr>
                                 <w:sz w:val="32"/>
@@ -173,7 +171,6 @@
                         </w:rPr>
                         <w:t>{</w:t>
                       </w:r>
-                      <w:proofErr w:type="spellStart"/>
                       <w:r>
                         <w:rPr>
                           <w:sz w:val="32"/>
@@ -181,7 +178,6 @@
                         </w:rPr>
                         <w:t>qrcode</w:t>
                       </w:r>
-                      <w:proofErr w:type="spellEnd"/>
                       <w:r>
                         <w:rPr>
                           <w:sz w:val="32"/>
@@ -527,23 +523,7 @@
                                 <w:sz w:val="32"/>
                                 <w:szCs w:val="32"/>
                               </w:rPr>
-                              <w:t>{</w:t>
-                            </w:r>
-                            <w:proofErr w:type="spellStart"/>
-                            <w:r>
-                              <w:rPr>
-                                <w:sz w:val="32"/>
-                                <w:szCs w:val="32"/>
-                              </w:rPr>
-                              <w:t>telp</w:t>
-                            </w:r>
-                            <w:proofErr w:type="spellEnd"/>
-                            <w:r>
-                              <w:rPr>
-                                <w:sz w:val="32"/>
-                                <w:szCs w:val="32"/>
-                              </w:rPr>
-                              <w:t>}</w:t>
+                              <w:t>{telp}</w:t>
                             </w:r>
                           </w:p>
                         </w:txbxContent>
@@ -590,23 +570,7 @@
                           <w:sz w:val="32"/>
                           <w:szCs w:val="32"/>
                         </w:rPr>
-                        <w:t>{</w:t>
-                      </w:r>
-                      <w:proofErr w:type="spellStart"/>
-                      <w:r>
-                        <w:rPr>
-                          <w:sz w:val="32"/>
-                          <w:szCs w:val="32"/>
-                        </w:rPr>
-                        <w:t>telp</w:t>
-                      </w:r>
-                      <w:proofErr w:type="spellEnd"/>
-                      <w:r>
-                        <w:rPr>
-                          <w:sz w:val="32"/>
-                          <w:szCs w:val="32"/>
-                        </w:rPr>
-                        <w:t>}</w:t>
+                        <w:t>{telp}</w:t>
                       </w:r>
                     </w:p>
                   </w:txbxContent>
@@ -688,23 +652,7 @@
                                 <w:sz w:val="32"/>
                                 <w:szCs w:val="32"/>
                               </w:rPr>
-                              <w:t>{</w:t>
-                            </w:r>
-                            <w:proofErr w:type="spellStart"/>
-                            <w:r>
-                              <w:rPr>
-                                <w:sz w:val="32"/>
-                                <w:szCs w:val="32"/>
-                              </w:rPr>
-                              <w:t>tahunberdiri</w:t>
-                            </w:r>
-                            <w:proofErr w:type="spellEnd"/>
-                            <w:r>
-                              <w:rPr>
-                                <w:sz w:val="32"/>
-                                <w:szCs w:val="32"/>
-                              </w:rPr>
-                              <w:t>}</w:t>
+                              <w:t>{tahunberdiri}</w:t>
                             </w:r>
                           </w:p>
                         </w:txbxContent>
@@ -751,23 +699,7 @@
                           <w:sz w:val="32"/>
                           <w:szCs w:val="32"/>
                         </w:rPr>
-                        <w:t>{</w:t>
-                      </w:r>
-                      <w:proofErr w:type="spellStart"/>
-                      <w:r>
-                        <w:rPr>
-                          <w:sz w:val="32"/>
-                          <w:szCs w:val="32"/>
-                        </w:rPr>
-                        <w:t>tahunberdiri</w:t>
-                      </w:r>
-                      <w:proofErr w:type="spellEnd"/>
-                      <w:r>
-                        <w:rPr>
-                          <w:sz w:val="32"/>
-                          <w:szCs w:val="32"/>
-                        </w:rPr>
-                        <w:t>}</w:t>
+                        <w:t>{tahunberdiri}</w:t>
                       </w:r>
                     </w:p>
                   </w:txbxContent>
@@ -849,23 +781,7 @@
                                 <w:sz w:val="32"/>
                                 <w:szCs w:val="32"/>
                               </w:rPr>
-                              <w:t>{</w:t>
-                            </w:r>
-                            <w:proofErr w:type="spellStart"/>
-                            <w:r>
-                              <w:rPr>
-                                <w:sz w:val="32"/>
-                                <w:szCs w:val="32"/>
-                              </w:rPr>
-                              <w:t>propinsi</w:t>
-                            </w:r>
-                            <w:proofErr w:type="spellEnd"/>
-                            <w:r>
-                              <w:rPr>
-                                <w:sz w:val="32"/>
-                                <w:szCs w:val="32"/>
-                              </w:rPr>
-                              <w:t>}</w:t>
+                              <w:t>{propinsi}</w:t>
                             </w:r>
                           </w:p>
                         </w:txbxContent>
@@ -912,23 +828,7 @@
                           <w:sz w:val="32"/>
                           <w:szCs w:val="32"/>
                         </w:rPr>
-                        <w:t>{</w:t>
-                      </w:r>
-                      <w:proofErr w:type="spellStart"/>
-                      <w:r>
-                        <w:rPr>
-                          <w:sz w:val="32"/>
-                          <w:szCs w:val="32"/>
-                        </w:rPr>
-                        <w:t>propinsi</w:t>
-                      </w:r>
-                      <w:proofErr w:type="spellEnd"/>
-                      <w:r>
-                        <w:rPr>
-                          <w:sz w:val="32"/>
-                          <w:szCs w:val="32"/>
-                        </w:rPr>
-                        <w:t>}</w:t>
+                        <w:t>{propinsi}</w:t>
                       </w:r>
                     </w:p>
                   </w:txbxContent>
@@ -1010,23 +910,7 @@
                                 <w:sz w:val="32"/>
                                 <w:szCs w:val="32"/>
                               </w:rPr>
-                              <w:t>{</w:t>
-                            </w:r>
-                            <w:proofErr w:type="spellStart"/>
-                            <w:r>
-                              <w:rPr>
-                                <w:sz w:val="32"/>
-                                <w:szCs w:val="32"/>
-                              </w:rPr>
-                              <w:t>kabupaten</w:t>
-                            </w:r>
-                            <w:proofErr w:type="spellEnd"/>
-                            <w:r>
-                              <w:rPr>
-                                <w:sz w:val="32"/>
-                                <w:szCs w:val="32"/>
-                              </w:rPr>
-                              <w:t>}</w:t>
+                              <w:t>{kabupaten}</w:t>
                             </w:r>
                           </w:p>
                         </w:txbxContent>
@@ -1073,23 +957,7 @@
                           <w:sz w:val="32"/>
                           <w:szCs w:val="32"/>
                         </w:rPr>
-                        <w:t>{</w:t>
-                      </w:r>
-                      <w:proofErr w:type="spellStart"/>
-                      <w:r>
-                        <w:rPr>
-                          <w:sz w:val="32"/>
-                          <w:szCs w:val="32"/>
-                        </w:rPr>
-                        <w:t>kabupaten</w:t>
-                      </w:r>
-                      <w:proofErr w:type="spellEnd"/>
-                      <w:r>
-                        <w:rPr>
-                          <w:sz w:val="32"/>
-                          <w:szCs w:val="32"/>
-                        </w:rPr>
-                        <w:t>}</w:t>
+                        <w:t>{kabupaten}</w:t>
                       </w:r>
                     </w:p>
                   </w:txbxContent>
@@ -1171,23 +1039,7 @@
                                 <w:sz w:val="32"/>
                                 <w:szCs w:val="32"/>
                               </w:rPr>
-                              <w:t>{</w:t>
-                            </w:r>
-                            <w:proofErr w:type="spellStart"/>
-                            <w:r>
-                              <w:rPr>
-                                <w:sz w:val="32"/>
-                                <w:szCs w:val="32"/>
-                              </w:rPr>
-                              <w:t>kecamatan</w:t>
-                            </w:r>
-                            <w:proofErr w:type="spellEnd"/>
-                            <w:r>
-                              <w:rPr>
-                                <w:sz w:val="32"/>
-                                <w:szCs w:val="32"/>
-                              </w:rPr>
-                              <w:t>}</w:t>
+                              <w:t>{kecamatan}</w:t>
                             </w:r>
                           </w:p>
                         </w:txbxContent>
@@ -1234,23 +1086,7 @@
                           <w:sz w:val="32"/>
                           <w:szCs w:val="32"/>
                         </w:rPr>
-                        <w:t>{</w:t>
-                      </w:r>
-                      <w:proofErr w:type="spellStart"/>
-                      <w:r>
-                        <w:rPr>
-                          <w:sz w:val="32"/>
-                          <w:szCs w:val="32"/>
-                        </w:rPr>
-                        <w:t>kecamatan</w:t>
-                      </w:r>
-                      <w:proofErr w:type="spellEnd"/>
-                      <w:r>
-                        <w:rPr>
-                          <w:sz w:val="32"/>
-                          <w:szCs w:val="32"/>
-                        </w:rPr>
-                        <w:t>}</w:t>
+                        <w:t>{kecamatan}</w:t>
                       </w:r>
                     </w:p>
                   </w:txbxContent>
@@ -1332,23 +1168,7 @@
                                 <w:sz w:val="32"/>
                                 <w:szCs w:val="32"/>
                               </w:rPr>
-                              <w:t>{</w:t>
-                            </w:r>
-                            <w:proofErr w:type="spellStart"/>
-                            <w:r>
-                              <w:rPr>
-                                <w:sz w:val="32"/>
-                                <w:szCs w:val="32"/>
-                              </w:rPr>
-                              <w:t>alamat</w:t>
-                            </w:r>
-                            <w:proofErr w:type="spellEnd"/>
-                            <w:r>
-                              <w:rPr>
-                                <w:sz w:val="32"/>
-                                <w:szCs w:val="32"/>
-                              </w:rPr>
-                              <w:t>}</w:t>
+                              <w:t>{alamat}</w:t>
                             </w:r>
                           </w:p>
                         </w:txbxContent>
@@ -1395,23 +1215,7 @@
                           <w:sz w:val="32"/>
                           <w:szCs w:val="32"/>
                         </w:rPr>
-                        <w:t>{</w:t>
-                      </w:r>
-                      <w:proofErr w:type="spellStart"/>
-                      <w:r>
-                        <w:rPr>
-                          <w:sz w:val="32"/>
-                          <w:szCs w:val="32"/>
-                        </w:rPr>
-                        <w:t>alamat</w:t>
-                      </w:r>
-                      <w:proofErr w:type="spellEnd"/>
-                      <w:r>
-                        <w:rPr>
-                          <w:sz w:val="32"/>
-                          <w:szCs w:val="32"/>
-                        </w:rPr>
-                        <w:t>}</w:t>
+                        <w:t>{alamat}</w:t>
                       </w:r>
                     </w:p>
                   </w:txbxContent>
@@ -1493,23 +1297,7 @@
                                 <w:sz w:val="32"/>
                                 <w:szCs w:val="32"/>
                               </w:rPr>
-                              <w:t>{</w:t>
-                            </w:r>
-                            <w:proofErr w:type="spellStart"/>
-                            <w:r>
-                              <w:rPr>
-                                <w:sz w:val="32"/>
-                                <w:szCs w:val="32"/>
-                              </w:rPr>
-                              <w:t>yayasan</w:t>
-                            </w:r>
-                            <w:proofErr w:type="spellEnd"/>
-                            <w:r>
-                              <w:rPr>
-                                <w:sz w:val="32"/>
-                                <w:szCs w:val="32"/>
-                              </w:rPr>
-                              <w:t>}</w:t>
+                              <w:t>{yayasan}</w:t>
                             </w:r>
                           </w:p>
                         </w:txbxContent>
@@ -1556,23 +1344,7 @@
                           <w:sz w:val="32"/>
                           <w:szCs w:val="32"/>
                         </w:rPr>
-                        <w:t>{</w:t>
-                      </w:r>
-                      <w:proofErr w:type="spellStart"/>
-                      <w:r>
-                        <w:rPr>
-                          <w:sz w:val="32"/>
-                          <w:szCs w:val="32"/>
-                        </w:rPr>
-                        <w:t>yayasan</w:t>
-                      </w:r>
-                      <w:proofErr w:type="spellEnd"/>
-                      <w:r>
-                        <w:rPr>
-                          <w:sz w:val="32"/>
-                          <w:szCs w:val="32"/>
-                        </w:rPr>
-                        <w:t>}</w:t>
+                        <w:t>{yayasan}</w:t>
                       </w:r>
                     </w:p>
                   </w:txbxContent>
@@ -1654,23 +1426,7 @@
                                 <w:sz w:val="32"/>
                                 <w:szCs w:val="32"/>
                               </w:rPr>
-                              <w:t>{</w:t>
-                            </w:r>
-                            <w:proofErr w:type="spellStart"/>
-                            <w:r>
-                              <w:rPr>
-                                <w:sz w:val="32"/>
-                                <w:szCs w:val="32"/>
-                              </w:rPr>
-                              <w:t>nama</w:t>
-                            </w:r>
-                            <w:proofErr w:type="spellEnd"/>
-                            <w:r>
-                              <w:rPr>
-                                <w:sz w:val="32"/>
-                                <w:szCs w:val="32"/>
-                              </w:rPr>
-                              <w:t>}</w:t>
+                              <w:t>{nama}</w:t>
                             </w:r>
                           </w:p>
                         </w:txbxContent>
@@ -1717,23 +1473,7 @@
                           <w:sz w:val="32"/>
                           <w:szCs w:val="32"/>
                         </w:rPr>
-                        <w:t>{</w:t>
-                      </w:r>
-                      <w:proofErr w:type="spellStart"/>
-                      <w:r>
-                        <w:rPr>
-                          <w:sz w:val="32"/>
-                          <w:szCs w:val="32"/>
-                        </w:rPr>
-                        <w:t>nama</w:t>
-                      </w:r>
-                      <w:proofErr w:type="spellEnd"/>
-                      <w:r>
-                        <w:rPr>
-                          <w:sz w:val="32"/>
-                          <w:szCs w:val="32"/>
-                        </w:rPr>
-                        <w:t>}</w:t>
+                        <w:t>{nama}</w:t>
                       </w:r>
                     </w:p>
                   </w:txbxContent>
@@ -1815,23 +1555,7 @@
                                 <w:sz w:val="32"/>
                                 <w:szCs w:val="32"/>
                               </w:rPr>
-                              <w:t>{</w:t>
-                            </w:r>
-                            <w:proofErr w:type="spellStart"/>
-                            <w:r>
-                              <w:rPr>
-                                <w:sz w:val="32"/>
-                                <w:szCs w:val="32"/>
-                              </w:rPr>
-                              <w:t>npsn</w:t>
-                            </w:r>
-                            <w:proofErr w:type="spellEnd"/>
-                            <w:r>
-                              <w:rPr>
-                                <w:sz w:val="32"/>
-                                <w:szCs w:val="32"/>
-                              </w:rPr>
-                              <w:t>}</w:t>
+                              <w:t>{npsn}</w:t>
                             </w:r>
                           </w:p>
                         </w:txbxContent>
@@ -1878,23 +1602,7 @@
                           <w:sz w:val="32"/>
                           <w:szCs w:val="32"/>
                         </w:rPr>
-                        <w:t>{</w:t>
-                      </w:r>
-                      <w:proofErr w:type="spellStart"/>
-                      <w:r>
-                        <w:rPr>
-                          <w:sz w:val="32"/>
-                          <w:szCs w:val="32"/>
-                        </w:rPr>
-                        <w:t>npsn</w:t>
-                      </w:r>
-                      <w:proofErr w:type="spellEnd"/>
-                      <w:r>
-                        <w:rPr>
-                          <w:sz w:val="32"/>
-                          <w:szCs w:val="32"/>
-                        </w:rPr>
-                        <w:t>}</w:t>
+                        <w:t>{npsn}</w:t>
                       </w:r>
                     </w:p>
                   </w:txbxContent>
@@ -1976,23 +1684,7 @@
                                 <w:sz w:val="32"/>
                                 <w:szCs w:val="32"/>
                               </w:rPr>
-                              <w:t>{</w:t>
-                            </w:r>
-                            <w:proofErr w:type="spellStart"/>
-                            <w:r>
-                              <w:rPr>
-                                <w:sz w:val="32"/>
-                                <w:szCs w:val="32"/>
-                              </w:rPr>
-                              <w:t>noregistrasi</w:t>
-                            </w:r>
-                            <w:proofErr w:type="spellEnd"/>
-                            <w:r>
-                              <w:rPr>
-                                <w:sz w:val="32"/>
-                                <w:szCs w:val="32"/>
-                              </w:rPr>
-                              <w:t>}</w:t>
+                              <w:t>{noregistrasi}</w:t>
                             </w:r>
                           </w:p>
                         </w:txbxContent>
@@ -2039,23 +1731,7 @@
                           <w:sz w:val="32"/>
                           <w:szCs w:val="32"/>
                         </w:rPr>
-                        <w:t>{</w:t>
-                      </w:r>
-                      <w:proofErr w:type="spellStart"/>
-                      <w:r>
-                        <w:rPr>
-                          <w:sz w:val="32"/>
-                          <w:szCs w:val="32"/>
-                        </w:rPr>
-                        <w:t>noregistrasi</w:t>
-                      </w:r>
-                      <w:proofErr w:type="spellEnd"/>
-                      <w:r>
-                        <w:rPr>
-                          <w:sz w:val="32"/>
-                          <w:szCs w:val="32"/>
-                        </w:rPr>
-                        <w:t>}</w:t>
+                        <w:t>{noregistrasi}</w:t>
                       </w:r>
                     </w:p>
                   </w:txbxContent>
@@ -2137,23 +1813,7 @@
                                 <w:sz w:val="32"/>
                                 <w:szCs w:val="32"/>
                               </w:rPr>
-                              <w:t>{</w:t>
-                            </w:r>
-                            <w:proofErr w:type="spellStart"/>
-                            <w:r>
-                              <w:rPr>
-                                <w:sz w:val="32"/>
-                                <w:szCs w:val="32"/>
-                              </w:rPr>
-                              <w:t>kategori</w:t>
-                            </w:r>
-                            <w:proofErr w:type="spellEnd"/>
-                            <w:r>
-                              <w:rPr>
-                                <w:sz w:val="32"/>
-                                <w:szCs w:val="32"/>
-                              </w:rPr>
-                              <w:t>}</w:t>
+                              <w:t>{kategori}</w:t>
                             </w:r>
                           </w:p>
                         </w:txbxContent>
@@ -2200,23 +1860,7 @@
                           <w:sz w:val="32"/>
                           <w:szCs w:val="32"/>
                         </w:rPr>
-                        <w:t>{</w:t>
-                      </w:r>
-                      <w:proofErr w:type="spellStart"/>
-                      <w:r>
-                        <w:rPr>
-                          <w:sz w:val="32"/>
-                          <w:szCs w:val="32"/>
-                        </w:rPr>
-                        <w:t>kategori</w:t>
-                      </w:r>
-                      <w:proofErr w:type="spellEnd"/>
-                      <w:r>
-                        <w:rPr>
-                          <w:sz w:val="32"/>
-                          <w:szCs w:val="32"/>
-                        </w:rPr>
-                        <w:t>}</w:t>
+                        <w:t>{kategori}</w:t>
                       </w:r>
                     </w:p>
                   </w:txbxContent>
@@ -2288,21 +1932,12 @@
                                 <w:szCs w:val="36"/>
                               </w:rPr>
                             </w:pPr>
-                            <w:proofErr w:type="spellStart"/>
-                            <w:r>
-                              <w:rPr>
-                                <w:sz w:val="36"/>
-                                <w:szCs w:val="36"/>
-                              </w:rPr>
-                              <w:t>Dikeluarkan</w:t>
-                            </w:r>
-                            <w:proofErr w:type="spellEnd"/>
-                            <w:r>
-                              <w:rPr>
-                                <w:sz w:val="36"/>
-                                <w:szCs w:val="36"/>
-                              </w:rPr>
-                              <w:t xml:space="preserve"> Di </w:t>
+                            <w:r>
+                              <w:rPr>
+                                <w:sz w:val="36"/>
+                                <w:szCs w:val="36"/>
+                              </w:rPr>
+                              <w:t xml:space="preserve">Dikeluarkan Di </w:t>
                             </w:r>
                             <w:r>
                               <w:rPr>
@@ -2317,30 +1952,7 @@
                                 <w:sz w:val="36"/>
                                 <w:szCs w:val="36"/>
                               </w:rPr>
-                              <w:t>$</w:t>
-                            </w:r>
-                            <w:r>
-                              <w:rPr>
-                                <w:sz w:val="36"/>
-                                <w:szCs w:val="36"/>
-                              </w:rPr>
-                              <w:t>{</w:t>
-                            </w:r>
-                            <w:proofErr w:type="spellStart"/>
-                            <w:r>
-                              <w:rPr>
-                                <w:sz w:val="36"/>
-                                <w:szCs w:val="36"/>
-                              </w:rPr>
-                              <w:t>tempat</w:t>
-                            </w:r>
-                            <w:proofErr w:type="spellEnd"/>
-                            <w:r>
-                              <w:rPr>
-                                <w:sz w:val="36"/>
-                                <w:szCs w:val="36"/>
-                              </w:rPr>
-                              <w:t>}</w:t>
+                              <w:t>Jakarta</w:t>
                             </w:r>
                             <w:r>
                               <w:rPr>
@@ -2355,17 +1967,8 @@
                                 <w:szCs w:val="36"/>
                               </w:rPr>
                               <w:cr/>
-                              <w:t xml:space="preserve">Pada </w:t>
-                            </w:r>
-                            <w:proofErr w:type="spellStart"/>
-                            <w:r>
-                              <w:rPr>
-                                <w:sz w:val="36"/>
-                                <w:szCs w:val="36"/>
-                              </w:rPr>
-                              <w:t>Tanggal</w:t>
-                            </w:r>
-                            <w:proofErr w:type="spellEnd"/>
+                              <w:t>Pada Tanggal</w:t>
+                            </w:r>
                             <w:r>
                               <w:rPr>
                                 <w:sz w:val="36"/>
@@ -2393,23 +1996,7 @@
                                 <w:sz w:val="36"/>
                                 <w:szCs w:val="36"/>
                               </w:rPr>
-                              <w:t>{</w:t>
-                            </w:r>
-                            <w:proofErr w:type="spellStart"/>
-                            <w:r>
-                              <w:rPr>
-                                <w:sz w:val="36"/>
-                                <w:szCs w:val="36"/>
-                              </w:rPr>
-                              <w:t>tanggal</w:t>
-                            </w:r>
-                            <w:proofErr w:type="spellEnd"/>
-                            <w:r>
-                              <w:rPr>
-                                <w:sz w:val="36"/>
-                                <w:szCs w:val="36"/>
-                              </w:rPr>
-                              <w:t>}</w:t>
+                              <w:t>{tanggal}</w:t>
                             </w:r>
                             <w:r>
                               <w:rPr>
@@ -2417,38 +2004,7 @@
                                 <w:szCs w:val="36"/>
                               </w:rPr>
                               <w:cr/>
-                            </w:r>
-                            <w:proofErr w:type="spellStart"/>
-                            <w:r>
-                              <w:rPr>
-                                <w:sz w:val="36"/>
-                                <w:szCs w:val="36"/>
-                              </w:rPr>
-                              <w:t>Ketua</w:t>
-                            </w:r>
-                            <w:proofErr w:type="spellEnd"/>
-                            <w:r>
-                              <w:rPr>
-                                <w:sz w:val="36"/>
-                                <w:szCs w:val="36"/>
-                              </w:rPr>
-                              <w:t xml:space="preserve"> LP </w:t>
-                            </w:r>
-                            <w:proofErr w:type="spellStart"/>
-                            <w:r>
-                              <w:rPr>
-                                <w:sz w:val="36"/>
-                                <w:szCs w:val="36"/>
-                              </w:rPr>
-                              <w:t>Ma’arif</w:t>
-                            </w:r>
-                            <w:proofErr w:type="spellEnd"/>
-                            <w:r>
-                              <w:rPr>
-                                <w:sz w:val="36"/>
-                                <w:szCs w:val="36"/>
-                              </w:rPr>
-                              <w:t xml:space="preserve"> NU PBNU</w:t>
+                              <w:t>Ketua LP Ma’arif NU PBNU</w:t>
                             </w:r>
                             <w:r>
                               <w:rPr>
@@ -2486,17 +2042,8 @@
                                 <w:sz w:val="36"/>
                                 <w:szCs w:val="36"/>
                               </w:rPr>
-                              <w:t xml:space="preserve">Prof. Dr. Muhammad Ali </w:t>
-                            </w:r>
-                            <w:proofErr w:type="spellStart"/>
-                            <w:r>
-                              <w:rPr>
-                                <w:sz w:val="36"/>
-                                <w:szCs w:val="36"/>
-                              </w:rPr>
-                              <w:t>Ramdhani</w:t>
-                            </w:r>
-                            <w:proofErr w:type="spellEnd"/>
+                              <w:t>Prof. Dr. Muhammad Ali Ramdhani</w:t>
+                            </w:r>
                           </w:p>
                         </w:txbxContent>
                       </wps:txbx>
@@ -2532,21 +2079,12 @@
                           <w:szCs w:val="36"/>
                         </w:rPr>
                       </w:pPr>
-                      <w:proofErr w:type="spellStart"/>
-                      <w:r>
-                        <w:rPr>
-                          <w:sz w:val="36"/>
-                          <w:szCs w:val="36"/>
-                        </w:rPr>
-                        <w:t>Dikeluarkan</w:t>
-                      </w:r>
-                      <w:proofErr w:type="spellEnd"/>
-                      <w:r>
-                        <w:rPr>
-                          <w:sz w:val="36"/>
-                          <w:szCs w:val="36"/>
-                        </w:rPr>
-                        <w:t xml:space="preserve"> Di </w:t>
+                      <w:r>
+                        <w:rPr>
+                          <w:sz w:val="36"/>
+                          <w:szCs w:val="36"/>
+                        </w:rPr>
+                        <w:t xml:space="preserve">Dikeluarkan Di </w:t>
                       </w:r>
                       <w:r>
                         <w:rPr>
@@ -2561,30 +2099,7 @@
                           <w:sz w:val="36"/>
                           <w:szCs w:val="36"/>
                         </w:rPr>
-                        <w:t>$</w:t>
-                      </w:r>
-                      <w:r>
-                        <w:rPr>
-                          <w:sz w:val="36"/>
-                          <w:szCs w:val="36"/>
-                        </w:rPr>
-                        <w:t>{</w:t>
-                      </w:r>
-                      <w:proofErr w:type="spellStart"/>
-                      <w:r>
-                        <w:rPr>
-                          <w:sz w:val="36"/>
-                          <w:szCs w:val="36"/>
-                        </w:rPr>
-                        <w:t>tempat</w:t>
-                      </w:r>
-                      <w:proofErr w:type="spellEnd"/>
-                      <w:r>
-                        <w:rPr>
-                          <w:sz w:val="36"/>
-                          <w:szCs w:val="36"/>
-                        </w:rPr>
-                        <w:t>}</w:t>
+                        <w:t>Jakarta</w:t>
                       </w:r>
                       <w:r>
                         <w:rPr>
@@ -2599,17 +2114,8 @@
                           <w:szCs w:val="36"/>
                         </w:rPr>
                         <w:cr/>
-                        <w:t xml:space="preserve">Pada </w:t>
-                      </w:r>
-                      <w:proofErr w:type="spellStart"/>
-                      <w:r>
-                        <w:rPr>
-                          <w:sz w:val="36"/>
-                          <w:szCs w:val="36"/>
-                        </w:rPr>
-                        <w:t>Tanggal</w:t>
-                      </w:r>
-                      <w:proofErr w:type="spellEnd"/>
+                        <w:t>Pada Tanggal</w:t>
+                      </w:r>
                       <w:r>
                         <w:rPr>
                           <w:sz w:val="36"/>
@@ -2637,23 +2143,7 @@
                           <w:sz w:val="36"/>
                           <w:szCs w:val="36"/>
                         </w:rPr>
-                        <w:t>{</w:t>
-                      </w:r>
-                      <w:proofErr w:type="spellStart"/>
-                      <w:r>
-                        <w:rPr>
-                          <w:sz w:val="36"/>
-                          <w:szCs w:val="36"/>
-                        </w:rPr>
-                        <w:t>tanggal</w:t>
-                      </w:r>
-                      <w:proofErr w:type="spellEnd"/>
-                      <w:r>
-                        <w:rPr>
-                          <w:sz w:val="36"/>
-                          <w:szCs w:val="36"/>
-                        </w:rPr>
-                        <w:t>}</w:t>
+                        <w:t>{tanggal}</w:t>
                       </w:r>
                       <w:r>
                         <w:rPr>
@@ -2661,38 +2151,7 @@
                           <w:szCs w:val="36"/>
                         </w:rPr>
                         <w:cr/>
-                      </w:r>
-                      <w:proofErr w:type="spellStart"/>
-                      <w:r>
-                        <w:rPr>
-                          <w:sz w:val="36"/>
-                          <w:szCs w:val="36"/>
-                        </w:rPr>
-                        <w:t>Ketua</w:t>
-                      </w:r>
-                      <w:proofErr w:type="spellEnd"/>
-                      <w:r>
-                        <w:rPr>
-                          <w:sz w:val="36"/>
-                          <w:szCs w:val="36"/>
-                        </w:rPr>
-                        <w:t xml:space="preserve"> LP </w:t>
-                      </w:r>
-                      <w:proofErr w:type="spellStart"/>
-                      <w:r>
-                        <w:rPr>
-                          <w:sz w:val="36"/>
-                          <w:szCs w:val="36"/>
-                        </w:rPr>
-                        <w:t>Ma’arif</w:t>
-                      </w:r>
-                      <w:proofErr w:type="spellEnd"/>
-                      <w:r>
-                        <w:rPr>
-                          <w:sz w:val="36"/>
-                          <w:szCs w:val="36"/>
-                        </w:rPr>
-                        <w:t xml:space="preserve"> NU PBNU</w:t>
+                        <w:t>Ketua LP Ma’arif NU PBNU</w:t>
                       </w:r>
                       <w:r>
                         <w:rPr>
@@ -2730,17 +2189,8 @@
                           <w:sz w:val="36"/>
                           <w:szCs w:val="36"/>
                         </w:rPr>
-                        <w:t xml:space="preserve">Prof. Dr. Muhammad Ali </w:t>
-                      </w:r>
-                      <w:proofErr w:type="spellStart"/>
-                      <w:r>
-                        <w:rPr>
-                          <w:sz w:val="36"/>
-                          <w:szCs w:val="36"/>
-                        </w:rPr>
-                        <w:t>Ramdhani</w:t>
-                      </w:r>
-                      <w:proofErr w:type="spellEnd"/>
+                        <w:t>Prof. Dr. Muhammad Ali Ramdhani</w:t>
+                      </w:r>
                     </w:p>
                   </w:txbxContent>
                 </v:textbox>
@@ -2810,37 +2260,12 @@
                                 <w:szCs w:val="36"/>
                               </w:rPr>
                             </w:pPr>
-                            <w:proofErr w:type="spellStart"/>
-                            <w:r>
-                              <w:rPr>
-                                <w:sz w:val="36"/>
-                                <w:szCs w:val="36"/>
-                              </w:rPr>
-                              <w:t>Tipe</w:t>
-                            </w:r>
-                            <w:proofErr w:type="spellEnd"/>
-                            <w:r>
-                              <w:rPr>
-                                <w:sz w:val="36"/>
-                                <w:szCs w:val="36"/>
-                              </w:rPr>
-                              <w:t xml:space="preserve"> </w:t>
-                            </w:r>
-                            <w:proofErr w:type="spellStart"/>
-                            <w:r>
-                              <w:rPr>
-                                <w:sz w:val="36"/>
-                                <w:szCs w:val="36"/>
-                              </w:rPr>
-                              <w:t>Satpen</w:t>
-                            </w:r>
-                            <w:proofErr w:type="spellEnd"/>
-                            <w:r>
-                              <w:rPr>
-                                <w:sz w:val="36"/>
-                                <w:szCs w:val="36"/>
-                              </w:rPr>
-                              <w:t xml:space="preserve">     </w:t>
+                            <w:r>
+                              <w:rPr>
+                                <w:sz w:val="36"/>
+                                <w:szCs w:val="36"/>
+                              </w:rPr>
+                              <w:t xml:space="preserve">Tipe Satpen     </w:t>
                             </w:r>
                             <w:r>
                               <w:rPr>
@@ -2848,23 +2273,7 @@
                                 <w:szCs w:val="36"/>
                               </w:rPr>
                               <w:tab/>
-                              <w:t>: ………………………………………………………</w:t>
-                            </w:r>
-                            <w:proofErr w:type="gramStart"/>
-                            <w:r>
-                              <w:rPr>
-                                <w:sz w:val="36"/>
-                                <w:szCs w:val="36"/>
-                              </w:rPr>
-                              <w:t>…..</w:t>
-                            </w:r>
-                            <w:proofErr w:type="gramEnd"/>
-                            <w:r>
-                              <w:rPr>
-                                <w:sz w:val="36"/>
-                                <w:szCs w:val="36"/>
-                              </w:rPr>
-                              <w:t>…………..</w:t>
+                              <w:t>: …………………………………………………………..…………..</w:t>
                             </w:r>
                             <w:r>
                               <w:rPr>
@@ -2872,40 +2281,15 @@
                                 <w:szCs w:val="36"/>
                               </w:rPr>
                               <w:cr/>
-                              <w:t xml:space="preserve">No. </w:t>
-                            </w:r>
-                            <w:proofErr w:type="spellStart"/>
-                            <w:r>
-                              <w:rPr>
-                                <w:sz w:val="36"/>
-                                <w:szCs w:val="36"/>
-                              </w:rPr>
-                              <w:t>Registrasi</w:t>
-                            </w:r>
-                            <w:proofErr w:type="spellEnd"/>
+                              <w:t>No. Registrasi</w:t>
+                            </w:r>
                             <w:r>
                               <w:rPr>
                                 <w:sz w:val="36"/>
                                 <w:szCs w:val="36"/>
                               </w:rPr>
                               <w:tab/>
-                              <w:t>: ………………………………………………………</w:t>
-                            </w:r>
-                            <w:proofErr w:type="gramStart"/>
-                            <w:r>
-                              <w:rPr>
-                                <w:sz w:val="36"/>
-                                <w:szCs w:val="36"/>
-                              </w:rPr>
-                              <w:t>…..</w:t>
-                            </w:r>
-                            <w:proofErr w:type="gramEnd"/>
-                            <w:r>
-                              <w:rPr>
-                                <w:sz w:val="36"/>
-                                <w:szCs w:val="36"/>
-                              </w:rPr>
-                              <w:t>…………..</w:t>
+                              <w:t>: …………………………………………………………..…………..</w:t>
                             </w:r>
                             <w:r>
                               <w:rPr>
@@ -2921,23 +2305,7 @@
                                 <w:szCs w:val="36"/>
                               </w:rPr>
                               <w:tab/>
-                              <w:t>: ………………………………………………………</w:t>
-                            </w:r>
-                            <w:proofErr w:type="gramStart"/>
-                            <w:r>
-                              <w:rPr>
-                                <w:sz w:val="36"/>
-                                <w:szCs w:val="36"/>
-                              </w:rPr>
-                              <w:t>…..</w:t>
-                            </w:r>
-                            <w:proofErr w:type="gramEnd"/>
-                            <w:r>
-                              <w:rPr>
-                                <w:sz w:val="36"/>
-                                <w:szCs w:val="36"/>
-                              </w:rPr>
-                              <w:t>…………..</w:t>
+                              <w:t>: …………………………………………………………..…………..</w:t>
                             </w:r>
                             <w:r>
                               <w:rPr>
@@ -2945,40 +2313,15 @@
                                 <w:szCs w:val="36"/>
                               </w:rPr>
                               <w:cr/>
-                              <w:t xml:space="preserve">Nama </w:t>
-                            </w:r>
-                            <w:proofErr w:type="spellStart"/>
-                            <w:r>
-                              <w:rPr>
-                                <w:sz w:val="36"/>
-                                <w:szCs w:val="36"/>
-                              </w:rPr>
-                              <w:t>Satpen</w:t>
-                            </w:r>
-                            <w:proofErr w:type="spellEnd"/>
+                              <w:t>Nama Satpen</w:t>
+                            </w:r>
                             <w:r>
                               <w:rPr>
                                 <w:sz w:val="36"/>
                                 <w:szCs w:val="36"/>
                               </w:rPr>
                               <w:tab/>
-                              <w:t>: ………………………………………………………</w:t>
-                            </w:r>
-                            <w:proofErr w:type="gramStart"/>
-                            <w:r>
-                              <w:rPr>
-                                <w:sz w:val="36"/>
-                                <w:szCs w:val="36"/>
-                              </w:rPr>
-                              <w:t>…..</w:t>
-                            </w:r>
-                            <w:proofErr w:type="gramEnd"/>
-                            <w:r>
-                              <w:rPr>
-                                <w:sz w:val="36"/>
-                                <w:szCs w:val="36"/>
-                              </w:rPr>
-                              <w:t>…………..</w:t>
+                              <w:t>: …………………………………………………………..…………..</w:t>
                             </w:r>
                             <w:r>
                               <w:rPr>
@@ -2994,23 +2337,7 @@
                                 <w:szCs w:val="36"/>
                               </w:rPr>
                               <w:tab/>
-                              <w:t>: ………………………………………………………</w:t>
-                            </w:r>
-                            <w:proofErr w:type="gramStart"/>
-                            <w:r>
-                              <w:rPr>
-                                <w:sz w:val="36"/>
-                                <w:szCs w:val="36"/>
-                              </w:rPr>
-                              <w:t>…..</w:t>
-                            </w:r>
-                            <w:proofErr w:type="gramEnd"/>
-                            <w:r>
-                              <w:rPr>
-                                <w:sz w:val="36"/>
-                                <w:szCs w:val="36"/>
-                              </w:rPr>
-                              <w:t>…………..</w:t>
+                              <w:t>: …………………………………………………………..…………..</w:t>
                             </w:r>
                             <w:r>
                               <w:rPr>
@@ -3033,23 +2360,7 @@
                                 <w:szCs w:val="36"/>
                               </w:rPr>
                               <w:tab/>
-                              <w:t>: ………………………………………………………</w:t>
-                            </w:r>
-                            <w:proofErr w:type="gramStart"/>
-                            <w:r>
-                              <w:rPr>
-                                <w:sz w:val="36"/>
-                                <w:szCs w:val="36"/>
-                              </w:rPr>
-                              <w:t>…..</w:t>
-                            </w:r>
-                            <w:proofErr w:type="gramEnd"/>
-                            <w:r>
-                              <w:rPr>
-                                <w:sz w:val="36"/>
-                                <w:szCs w:val="36"/>
-                              </w:rPr>
-                              <w:t>…………..</w:t>
+                              <w:t>: …………………………………………………………..…………..</w:t>
                             </w:r>
                             <w:r>
                               <w:rPr>
@@ -3057,71 +2368,7 @@
                                 <w:szCs w:val="36"/>
                               </w:rPr>
                               <w:cr/>
-                            </w:r>
-                            <w:proofErr w:type="spellStart"/>
-                            <w:r>
-                              <w:rPr>
-                                <w:sz w:val="36"/>
-                                <w:szCs w:val="36"/>
-                              </w:rPr>
                               <w:t>Kecamatan</w:t>
-                            </w:r>
-                            <w:proofErr w:type="spellEnd"/>
-                            <w:r>
-                              <w:rPr>
-                                <w:sz w:val="36"/>
-                                <w:szCs w:val="36"/>
-                              </w:rPr>
-                              <w:tab/>
-                              <w:t>: ………………………………………………………</w:t>
-                            </w:r>
-                            <w:proofErr w:type="gramStart"/>
-                            <w:r>
-                              <w:rPr>
-                                <w:sz w:val="36"/>
-                                <w:szCs w:val="36"/>
-                              </w:rPr>
-                              <w:t>…..</w:t>
-                            </w:r>
-                            <w:proofErr w:type="gramEnd"/>
-                            <w:r>
-                              <w:rPr>
-                                <w:sz w:val="36"/>
-                                <w:szCs w:val="36"/>
-                              </w:rPr>
-                              <w:t>…………..</w:t>
-                            </w:r>
-                            <w:r>
-                              <w:rPr>
-                                <w:sz w:val="36"/>
-                                <w:szCs w:val="36"/>
-                              </w:rPr>
-                              <w:cr/>
-                            </w:r>
-                            <w:proofErr w:type="spellStart"/>
-                            <w:proofErr w:type="gramStart"/>
-                            <w:r>
-                              <w:rPr>
-                                <w:sz w:val="36"/>
-                                <w:szCs w:val="36"/>
-                              </w:rPr>
-                              <w:t>Kab</w:t>
-                            </w:r>
-                            <w:proofErr w:type="spellEnd"/>
-                            <w:r>
-                              <w:rPr>
-                                <w:sz w:val="36"/>
-                                <w:szCs w:val="36"/>
-                              </w:rPr>
-                              <w:t>./</w:t>
-                            </w:r>
-                            <w:proofErr w:type="gramEnd"/>
-                            <w:r>
-                              <w:rPr>
-                                <w:sz w:val="36"/>
-                                <w:szCs w:val="36"/>
-                              </w:rPr>
-                              <w:t>Kota</w:t>
                             </w:r>
                             <w:r>
                               <w:rPr>
@@ -3137,16 +2384,24 @@
                                 <w:szCs w:val="36"/>
                               </w:rPr>
                               <w:cr/>
-                            </w:r>
-                            <w:proofErr w:type="spellStart"/>
-                            <w:r>
-                              <w:rPr>
-                                <w:sz w:val="36"/>
-                                <w:szCs w:val="36"/>
-                              </w:rPr>
+                              <w:t>Kab./Kota</w:t>
+                            </w:r>
+                            <w:r>
+                              <w:rPr>
+                                <w:sz w:val="36"/>
+                                <w:szCs w:val="36"/>
+                              </w:rPr>
+                              <w:tab/>
+                              <w:t>: …………………………………………………………..…………..</w:t>
+                            </w:r>
+                            <w:r>
+                              <w:rPr>
+                                <w:sz w:val="36"/>
+                                <w:szCs w:val="36"/>
+                              </w:rPr>
+                              <w:cr/>
                               <w:t>Propinsi</w:t>
                             </w:r>
-                            <w:proofErr w:type="spellEnd"/>
                             <w:r>
                               <w:rPr>
                                 <w:sz w:val="36"/>
@@ -3160,23 +2415,7 @@
                                 <w:szCs w:val="36"/>
                               </w:rPr>
                               <w:tab/>
-                              <w:t>: ………………………………………………………</w:t>
-                            </w:r>
-                            <w:proofErr w:type="gramStart"/>
-                            <w:r>
-                              <w:rPr>
-                                <w:sz w:val="36"/>
-                                <w:szCs w:val="36"/>
-                              </w:rPr>
-                              <w:t>…..</w:t>
-                            </w:r>
-                            <w:proofErr w:type="gramEnd"/>
-                            <w:r>
-                              <w:rPr>
-                                <w:sz w:val="36"/>
-                                <w:szCs w:val="36"/>
-                              </w:rPr>
-                              <w:t>…………..</w:t>
+                              <w:t>: …………………………………………………………..…………..</w:t>
                             </w:r>
                             <w:r>
                               <w:rPr>
@@ -3184,55 +2423,15 @@
                                 <w:szCs w:val="36"/>
                               </w:rPr>
                               <w:cr/>
-                            </w:r>
-                            <w:proofErr w:type="spellStart"/>
-                            <w:r>
-                              <w:rPr>
-                                <w:sz w:val="36"/>
-                                <w:szCs w:val="36"/>
-                              </w:rPr>
-                              <w:t>Tahun</w:t>
-                            </w:r>
-                            <w:proofErr w:type="spellEnd"/>
-                            <w:r>
-                              <w:rPr>
-                                <w:sz w:val="36"/>
-                                <w:szCs w:val="36"/>
-                              </w:rPr>
-                              <w:t xml:space="preserve"> </w:t>
-                            </w:r>
-                            <w:proofErr w:type="spellStart"/>
-                            <w:r>
-                              <w:rPr>
-                                <w:sz w:val="36"/>
-                                <w:szCs w:val="36"/>
-                              </w:rPr>
-                              <w:t>Berdiri</w:t>
-                            </w:r>
-                            <w:proofErr w:type="spellEnd"/>
+                              <w:t>Tahun Berdiri</w:t>
+                            </w:r>
                             <w:r>
                               <w:rPr>
                                 <w:sz w:val="36"/>
                                 <w:szCs w:val="36"/>
                               </w:rPr>
                               <w:tab/>
-                              <w:t>: ………………………………………………………</w:t>
-                            </w:r>
-                            <w:proofErr w:type="gramStart"/>
-                            <w:r>
-                              <w:rPr>
-                                <w:sz w:val="36"/>
-                                <w:szCs w:val="36"/>
-                              </w:rPr>
-                              <w:t>…..</w:t>
-                            </w:r>
-                            <w:proofErr w:type="gramEnd"/>
-                            <w:r>
-                              <w:rPr>
-                                <w:sz w:val="36"/>
-                                <w:szCs w:val="36"/>
-                              </w:rPr>
-                              <w:t>…………..</w:t>
+                              <w:t>: …………………………………………………………..…………..</w:t>
                             </w:r>
                             <w:r>
                               <w:rPr>
@@ -3240,23 +2439,7 @@
                                 <w:szCs w:val="36"/>
                               </w:rPr>
                               <w:cr/>
-                              <w:t xml:space="preserve">No. </w:t>
-                            </w:r>
-                            <w:proofErr w:type="gramStart"/>
-                            <w:r>
-                              <w:rPr>
-                                <w:sz w:val="36"/>
-                                <w:szCs w:val="36"/>
-                              </w:rPr>
-                              <w:t>Telp./</w:t>
-                            </w:r>
-                            <w:proofErr w:type="gramEnd"/>
-                            <w:r>
-                              <w:rPr>
-                                <w:sz w:val="36"/>
-                                <w:szCs w:val="36"/>
-                              </w:rPr>
-                              <w:t>HP</w:t>
+                              <w:t>No. Telp./HP</w:t>
                             </w:r>
                             <w:r>
                               <w:rPr>
@@ -3328,23 +2511,7 @@
                                 <w:sz w:val="36"/>
                                 <w:szCs w:val="36"/>
                               </w:rPr>
-                              <w:t>: ………………………………………………………</w:t>
-                            </w:r>
-                            <w:proofErr w:type="gramStart"/>
-                            <w:r>
-                              <w:rPr>
-                                <w:sz w:val="36"/>
-                                <w:szCs w:val="36"/>
-                              </w:rPr>
-                              <w:t>…..</w:t>
-                            </w:r>
-                            <w:proofErr w:type="gramEnd"/>
-                            <w:r>
-                              <w:rPr>
-                                <w:sz w:val="36"/>
-                                <w:szCs w:val="36"/>
-                              </w:rPr>
-                              <w:t>…………..</w:t>
+                              <w:t>: …………………………………………………………..…………..</w:t>
                             </w:r>
                             <w:r>
                               <w:rPr>
@@ -3384,37 +2551,12 @@
                           <w:szCs w:val="36"/>
                         </w:rPr>
                       </w:pPr>
-                      <w:proofErr w:type="spellStart"/>
-                      <w:r>
-                        <w:rPr>
-                          <w:sz w:val="36"/>
-                          <w:szCs w:val="36"/>
-                        </w:rPr>
-                        <w:t>Tipe</w:t>
-                      </w:r>
-                      <w:proofErr w:type="spellEnd"/>
-                      <w:r>
-                        <w:rPr>
-                          <w:sz w:val="36"/>
-                          <w:szCs w:val="36"/>
-                        </w:rPr>
-                        <w:t xml:space="preserve"> </w:t>
-                      </w:r>
-                      <w:proofErr w:type="spellStart"/>
-                      <w:r>
-                        <w:rPr>
-                          <w:sz w:val="36"/>
-                          <w:szCs w:val="36"/>
-                        </w:rPr>
-                        <w:t>Satpen</w:t>
-                      </w:r>
-                      <w:proofErr w:type="spellEnd"/>
-                      <w:r>
-                        <w:rPr>
-                          <w:sz w:val="36"/>
-                          <w:szCs w:val="36"/>
-                        </w:rPr>
-                        <w:t xml:space="preserve">     </w:t>
+                      <w:r>
+                        <w:rPr>
+                          <w:sz w:val="36"/>
+                          <w:szCs w:val="36"/>
+                        </w:rPr>
+                        <w:t xml:space="preserve">Tipe Satpen     </w:t>
                       </w:r>
                       <w:r>
                         <w:rPr>
@@ -3422,23 +2564,7 @@
                           <w:szCs w:val="36"/>
                         </w:rPr>
                         <w:tab/>
-                        <w:t>: ………………………………………………………</w:t>
-                      </w:r>
-                      <w:proofErr w:type="gramStart"/>
-                      <w:r>
-                        <w:rPr>
-                          <w:sz w:val="36"/>
-                          <w:szCs w:val="36"/>
-                        </w:rPr>
-                        <w:t>…..</w:t>
-                      </w:r>
-                      <w:proofErr w:type="gramEnd"/>
-                      <w:r>
-                        <w:rPr>
-                          <w:sz w:val="36"/>
-                          <w:szCs w:val="36"/>
-                        </w:rPr>
-                        <w:t>…………..</w:t>
+                        <w:t>: …………………………………………………………..…………..</w:t>
                       </w:r>
                       <w:r>
                         <w:rPr>
@@ -3446,40 +2572,15 @@
                           <w:szCs w:val="36"/>
                         </w:rPr>
                         <w:cr/>
-                        <w:t xml:space="preserve">No. </w:t>
-                      </w:r>
-                      <w:proofErr w:type="spellStart"/>
-                      <w:r>
-                        <w:rPr>
-                          <w:sz w:val="36"/>
-                          <w:szCs w:val="36"/>
-                        </w:rPr>
-                        <w:t>Registrasi</w:t>
-                      </w:r>
-                      <w:proofErr w:type="spellEnd"/>
+                        <w:t>No. Registrasi</w:t>
+                      </w:r>
                       <w:r>
                         <w:rPr>
                           <w:sz w:val="36"/>
                           <w:szCs w:val="36"/>
                         </w:rPr>
                         <w:tab/>
-                        <w:t>: ………………………………………………………</w:t>
-                      </w:r>
-                      <w:proofErr w:type="gramStart"/>
-                      <w:r>
-                        <w:rPr>
-                          <w:sz w:val="36"/>
-                          <w:szCs w:val="36"/>
-                        </w:rPr>
-                        <w:t>…..</w:t>
-                      </w:r>
-                      <w:proofErr w:type="gramEnd"/>
-                      <w:r>
-                        <w:rPr>
-                          <w:sz w:val="36"/>
-                          <w:szCs w:val="36"/>
-                        </w:rPr>
-                        <w:t>…………..</w:t>
+                        <w:t>: …………………………………………………………..…………..</w:t>
                       </w:r>
                       <w:r>
                         <w:rPr>
@@ -3495,23 +2596,7 @@
                           <w:szCs w:val="36"/>
                         </w:rPr>
                         <w:tab/>
-                        <w:t>: ………………………………………………………</w:t>
-                      </w:r>
-                      <w:proofErr w:type="gramStart"/>
-                      <w:r>
-                        <w:rPr>
-                          <w:sz w:val="36"/>
-                          <w:szCs w:val="36"/>
-                        </w:rPr>
-                        <w:t>…..</w:t>
-                      </w:r>
-                      <w:proofErr w:type="gramEnd"/>
-                      <w:r>
-                        <w:rPr>
-                          <w:sz w:val="36"/>
-                          <w:szCs w:val="36"/>
-                        </w:rPr>
-                        <w:t>…………..</w:t>
+                        <w:t>: …………………………………………………………..…………..</w:t>
                       </w:r>
                       <w:r>
                         <w:rPr>
@@ -3519,40 +2604,15 @@
                           <w:szCs w:val="36"/>
                         </w:rPr>
                         <w:cr/>
-                        <w:t xml:space="preserve">Nama </w:t>
-                      </w:r>
-                      <w:proofErr w:type="spellStart"/>
-                      <w:r>
-                        <w:rPr>
-                          <w:sz w:val="36"/>
-                          <w:szCs w:val="36"/>
-                        </w:rPr>
-                        <w:t>Satpen</w:t>
-                      </w:r>
-                      <w:proofErr w:type="spellEnd"/>
+                        <w:t>Nama Satpen</w:t>
+                      </w:r>
                       <w:r>
                         <w:rPr>
                           <w:sz w:val="36"/>
                           <w:szCs w:val="36"/>
                         </w:rPr>
                         <w:tab/>
-                        <w:t>: ………………………………………………………</w:t>
-                      </w:r>
-                      <w:proofErr w:type="gramStart"/>
-                      <w:r>
-                        <w:rPr>
-                          <w:sz w:val="36"/>
-                          <w:szCs w:val="36"/>
-                        </w:rPr>
-                        <w:t>…..</w:t>
-                      </w:r>
-                      <w:proofErr w:type="gramEnd"/>
-                      <w:r>
-                        <w:rPr>
-                          <w:sz w:val="36"/>
-                          <w:szCs w:val="36"/>
-                        </w:rPr>
-                        <w:t>…………..</w:t>
+                        <w:t>: …………………………………………………………..…………..</w:t>
                       </w:r>
                       <w:r>
                         <w:rPr>
@@ -3568,23 +2628,7 @@
                           <w:szCs w:val="36"/>
                         </w:rPr>
                         <w:tab/>
-                        <w:t>: ………………………………………………………</w:t>
-                      </w:r>
-                      <w:proofErr w:type="gramStart"/>
-                      <w:r>
-                        <w:rPr>
-                          <w:sz w:val="36"/>
-                          <w:szCs w:val="36"/>
-                        </w:rPr>
-                        <w:t>…..</w:t>
-                      </w:r>
-                      <w:proofErr w:type="gramEnd"/>
-                      <w:r>
-                        <w:rPr>
-                          <w:sz w:val="36"/>
-                          <w:szCs w:val="36"/>
-                        </w:rPr>
-                        <w:t>…………..</w:t>
+                        <w:t>: …………………………………………………………..…………..</w:t>
                       </w:r>
                       <w:r>
                         <w:rPr>
@@ -3607,23 +2651,7 @@
                           <w:szCs w:val="36"/>
                         </w:rPr>
                         <w:tab/>
-                        <w:t>: ………………………………………………………</w:t>
-                      </w:r>
-                      <w:proofErr w:type="gramStart"/>
-                      <w:r>
-                        <w:rPr>
-                          <w:sz w:val="36"/>
-                          <w:szCs w:val="36"/>
-                        </w:rPr>
-                        <w:t>…..</w:t>
-                      </w:r>
-                      <w:proofErr w:type="gramEnd"/>
-                      <w:r>
-                        <w:rPr>
-                          <w:sz w:val="36"/>
-                          <w:szCs w:val="36"/>
-                        </w:rPr>
-                        <w:t>…………..</w:t>
+                        <w:t>: …………………………………………………………..…………..</w:t>
                       </w:r>
                       <w:r>
                         <w:rPr>
@@ -3631,71 +2659,7 @@
                           <w:szCs w:val="36"/>
                         </w:rPr>
                         <w:cr/>
-                      </w:r>
-                      <w:proofErr w:type="spellStart"/>
-                      <w:r>
-                        <w:rPr>
-                          <w:sz w:val="36"/>
-                          <w:szCs w:val="36"/>
-                        </w:rPr>
                         <w:t>Kecamatan</w:t>
-                      </w:r>
-                      <w:proofErr w:type="spellEnd"/>
-                      <w:r>
-                        <w:rPr>
-                          <w:sz w:val="36"/>
-                          <w:szCs w:val="36"/>
-                        </w:rPr>
-                        <w:tab/>
-                        <w:t>: ………………………………………………………</w:t>
-                      </w:r>
-                      <w:proofErr w:type="gramStart"/>
-                      <w:r>
-                        <w:rPr>
-                          <w:sz w:val="36"/>
-                          <w:szCs w:val="36"/>
-                        </w:rPr>
-                        <w:t>…..</w:t>
-                      </w:r>
-                      <w:proofErr w:type="gramEnd"/>
-                      <w:r>
-                        <w:rPr>
-                          <w:sz w:val="36"/>
-                          <w:szCs w:val="36"/>
-                        </w:rPr>
-                        <w:t>…………..</w:t>
-                      </w:r>
-                      <w:r>
-                        <w:rPr>
-                          <w:sz w:val="36"/>
-                          <w:szCs w:val="36"/>
-                        </w:rPr>
-                        <w:cr/>
-                      </w:r>
-                      <w:proofErr w:type="spellStart"/>
-                      <w:proofErr w:type="gramStart"/>
-                      <w:r>
-                        <w:rPr>
-                          <w:sz w:val="36"/>
-                          <w:szCs w:val="36"/>
-                        </w:rPr>
-                        <w:t>Kab</w:t>
-                      </w:r>
-                      <w:proofErr w:type="spellEnd"/>
-                      <w:r>
-                        <w:rPr>
-                          <w:sz w:val="36"/>
-                          <w:szCs w:val="36"/>
-                        </w:rPr>
-                        <w:t>./</w:t>
-                      </w:r>
-                      <w:proofErr w:type="gramEnd"/>
-                      <w:r>
-                        <w:rPr>
-                          <w:sz w:val="36"/>
-                          <w:szCs w:val="36"/>
-                        </w:rPr>
-                        <w:t>Kota</w:t>
                       </w:r>
                       <w:r>
                         <w:rPr>
@@ -3711,16 +2675,24 @@
                           <w:szCs w:val="36"/>
                         </w:rPr>
                         <w:cr/>
-                      </w:r>
-                      <w:proofErr w:type="spellStart"/>
-                      <w:r>
-                        <w:rPr>
-                          <w:sz w:val="36"/>
-                          <w:szCs w:val="36"/>
-                        </w:rPr>
+                        <w:t>Kab./Kota</w:t>
+                      </w:r>
+                      <w:r>
+                        <w:rPr>
+                          <w:sz w:val="36"/>
+                          <w:szCs w:val="36"/>
+                        </w:rPr>
+                        <w:tab/>
+                        <w:t>: …………………………………………………………..…………..</w:t>
+                      </w:r>
+                      <w:r>
+                        <w:rPr>
+                          <w:sz w:val="36"/>
+                          <w:szCs w:val="36"/>
+                        </w:rPr>
+                        <w:cr/>
                         <w:t>Propinsi</w:t>
                       </w:r>
-                      <w:proofErr w:type="spellEnd"/>
                       <w:r>
                         <w:rPr>
                           <w:sz w:val="36"/>
@@ -3734,23 +2706,7 @@
                           <w:szCs w:val="36"/>
                         </w:rPr>
                         <w:tab/>
-                        <w:t>: ………………………………………………………</w:t>
-                      </w:r>
-                      <w:proofErr w:type="gramStart"/>
-                      <w:r>
-                        <w:rPr>
-                          <w:sz w:val="36"/>
-                          <w:szCs w:val="36"/>
-                        </w:rPr>
-                        <w:t>…..</w:t>
-                      </w:r>
-                      <w:proofErr w:type="gramEnd"/>
-                      <w:r>
-                        <w:rPr>
-                          <w:sz w:val="36"/>
-                          <w:szCs w:val="36"/>
-                        </w:rPr>
-                        <w:t>…………..</w:t>
+                        <w:t>: …………………………………………………………..…………..</w:t>
                       </w:r>
                       <w:r>
                         <w:rPr>
@@ -3758,55 +2714,15 @@
                           <w:szCs w:val="36"/>
                         </w:rPr>
                         <w:cr/>
-                      </w:r>
-                      <w:proofErr w:type="spellStart"/>
-                      <w:r>
-                        <w:rPr>
-                          <w:sz w:val="36"/>
-                          <w:szCs w:val="36"/>
-                        </w:rPr>
-                        <w:t>Tahun</w:t>
-                      </w:r>
-                      <w:proofErr w:type="spellEnd"/>
-                      <w:r>
-                        <w:rPr>
-                          <w:sz w:val="36"/>
-                          <w:szCs w:val="36"/>
-                        </w:rPr>
-                        <w:t xml:space="preserve"> </w:t>
-                      </w:r>
-                      <w:proofErr w:type="spellStart"/>
-                      <w:r>
-                        <w:rPr>
-                          <w:sz w:val="36"/>
-                          <w:szCs w:val="36"/>
-                        </w:rPr>
-                        <w:t>Berdiri</w:t>
-                      </w:r>
-                      <w:proofErr w:type="spellEnd"/>
+                        <w:t>Tahun Berdiri</w:t>
+                      </w:r>
                       <w:r>
                         <w:rPr>
                           <w:sz w:val="36"/>
                           <w:szCs w:val="36"/>
                         </w:rPr>
                         <w:tab/>
-                        <w:t>: ………………………………………………………</w:t>
-                      </w:r>
-                      <w:proofErr w:type="gramStart"/>
-                      <w:r>
-                        <w:rPr>
-                          <w:sz w:val="36"/>
-                          <w:szCs w:val="36"/>
-                        </w:rPr>
-                        <w:t>…..</w:t>
-                      </w:r>
-                      <w:proofErr w:type="gramEnd"/>
-                      <w:r>
-                        <w:rPr>
-                          <w:sz w:val="36"/>
-                          <w:szCs w:val="36"/>
-                        </w:rPr>
-                        <w:t>…………..</w:t>
+                        <w:t>: …………………………………………………………..…………..</w:t>
                       </w:r>
                       <w:r>
                         <w:rPr>
@@ -3814,23 +2730,7 @@
                           <w:szCs w:val="36"/>
                         </w:rPr>
                         <w:cr/>
-                        <w:t xml:space="preserve">No. </w:t>
-                      </w:r>
-                      <w:proofErr w:type="gramStart"/>
-                      <w:r>
-                        <w:rPr>
-                          <w:sz w:val="36"/>
-                          <w:szCs w:val="36"/>
-                        </w:rPr>
-                        <w:t>Telp./</w:t>
-                      </w:r>
-                      <w:proofErr w:type="gramEnd"/>
-                      <w:r>
-                        <w:rPr>
-                          <w:sz w:val="36"/>
-                          <w:szCs w:val="36"/>
-                        </w:rPr>
-                        <w:t>HP</w:t>
+                        <w:t>No. Telp./HP</w:t>
                       </w:r>
                       <w:r>
                         <w:rPr>
@@ -3902,23 +2802,7 @@
                           <w:sz w:val="36"/>
                           <w:szCs w:val="36"/>
                         </w:rPr>
-                        <w:t>: ………………………………………………………</w:t>
-                      </w:r>
-                      <w:proofErr w:type="gramStart"/>
-                      <w:r>
-                        <w:rPr>
-                          <w:sz w:val="36"/>
-                          <w:szCs w:val="36"/>
-                        </w:rPr>
-                        <w:t>…..</w:t>
-                      </w:r>
-                      <w:proofErr w:type="gramEnd"/>
-                      <w:r>
-                        <w:rPr>
-                          <w:sz w:val="36"/>
-                          <w:szCs w:val="36"/>
-                        </w:rPr>
-                        <w:t>…………..</w:t>
+                        <w:t>: …………………………………………………………..…………..</w:t>
                       </w:r>
                       <w:r>
                         <w:rPr>

</xml_diff>